<commit_message>
updated name of use case
</commit_message>
<xml_diff>
--- a/UC2_v2.docx
+++ b/UC2_v2.docx
@@ -16,7 +16,23 @@
           <w:b/>
           <w:bCs/>
         </w:rPr>
-        <w:t>UC2: Add items to Catalogue</w:t>
+        <w:t>UC</w:t>
+      </w:r>
+      <w:r>
+        <w:rPr>
+          <w:rFonts w:ascii="Times New Roman" w:hAnsi="Times New Roman" w:cs="Times New Roman"/>
+          <w:b/>
+          <w:bCs/>
+        </w:rPr>
+        <w:t>3</w:t>
+      </w:r>
+      <w:r>
+        <w:rPr>
+          <w:rFonts w:ascii="Times New Roman" w:hAnsi="Times New Roman" w:cs="Times New Roman"/>
+          <w:b/>
+          <w:bCs/>
+        </w:rPr>
+        <w:t>: Add items to Catalogue</w:t>
       </w:r>
     </w:p>
     <w:p>

</xml_diff>